<commit_message>
Validar todos los casos de promociones y categorías
</commit_message>
<xml_diff>
--- a/Documentacion/Diagrama de Secuencia y actividades/Diagrama de Actividades - Secuencia.docx
+++ b/Documentacion/Diagrama de Secuencia y actividades/Diagrama de Actividades - Secuencia.docx
@@ -1431,6 +1431,118 @@
         </w:drawing>
       </w:r>
     </w:p>
+    <w:p/>
+    <w:p>
+      <w:r>
+        <w:rPr>
+          <w:noProof/>
+        </w:rPr>
+        <w:lastRenderedPageBreak/>
+        <w:drawing>
+          <wp:inline distT="0" distB="0" distL="0" distR="0" wp14:anchorId="11DE1F72" wp14:editId="2E81B997">
+            <wp:extent cx="6645910" cy="3024505"/>
+            <wp:effectExtent l="0" t="0" r="2540" b="4445"/>
+            <wp:docPr id="632490103" name="Imagen 8" descr="PlantUML Diagram"/>
+            <wp:cNvGraphicFramePr>
+              <a:graphicFrameLocks xmlns:a="http://schemas.openxmlformats.org/drawingml/2006/main" noChangeAspect="1"/>
+            </wp:cNvGraphicFramePr>
+            <a:graphic xmlns:a="http://schemas.openxmlformats.org/drawingml/2006/main">
+              <a:graphicData uri="http://schemas.openxmlformats.org/drawingml/2006/picture">
+                <pic:pic xmlns:pic="http://schemas.openxmlformats.org/drawingml/2006/picture">
+                  <pic:nvPicPr>
+                    <pic:cNvPr id="0" name="Picture 16" descr="PlantUML Diagram"/>
+                    <pic:cNvPicPr>
+                      <a:picLocks noChangeAspect="1" noChangeArrowheads="1"/>
+                    </pic:cNvPicPr>
+                  </pic:nvPicPr>
+                  <pic:blipFill>
+                    <a:blip r:embed="rId25">
+                      <a:extLst>
+                        <a:ext uri="{28A0092B-C50C-407E-A947-70E740481C1C}">
+                          <a14:useLocalDpi xmlns:a14="http://schemas.microsoft.com/office/drawing/2010/main" val="0"/>
+                        </a:ext>
+                      </a:extLst>
+                    </a:blip>
+                    <a:srcRect/>
+                    <a:stretch>
+                      <a:fillRect/>
+                    </a:stretch>
+                  </pic:blipFill>
+                  <pic:spPr bwMode="auto">
+                    <a:xfrm>
+                      <a:off x="0" y="0"/>
+                      <a:ext cx="6645910" cy="3024505"/>
+                    </a:xfrm>
+                    <a:prstGeom prst="rect">
+                      <a:avLst/>
+                    </a:prstGeom>
+                    <a:noFill/>
+                    <a:ln>
+                      <a:noFill/>
+                    </a:ln>
+                  </pic:spPr>
+                </pic:pic>
+              </a:graphicData>
+            </a:graphic>
+          </wp:inline>
+        </w:drawing>
+      </w:r>
+    </w:p>
+    <w:p>
+      <w:r>
+        <w:rPr>
+          <w:noProof/>
+        </w:rPr>
+        <w:drawing>
+          <wp:inline distT="0" distB="0" distL="0" distR="0" wp14:anchorId="686808CD" wp14:editId="611C712D">
+            <wp:extent cx="6645910" cy="2748915"/>
+            <wp:effectExtent l="0" t="0" r="2540" b="0"/>
+            <wp:docPr id="758633719" name="Imagen 9" descr="PlantUML Diagram"/>
+            <wp:cNvGraphicFramePr>
+              <a:graphicFrameLocks xmlns:a="http://schemas.openxmlformats.org/drawingml/2006/main" noChangeAspect="1"/>
+            </wp:cNvGraphicFramePr>
+            <a:graphic xmlns:a="http://schemas.openxmlformats.org/drawingml/2006/main">
+              <a:graphicData uri="http://schemas.openxmlformats.org/drawingml/2006/picture">
+                <pic:pic xmlns:pic="http://schemas.openxmlformats.org/drawingml/2006/picture">
+                  <pic:nvPicPr>
+                    <pic:cNvPr id="0" name="Picture 18" descr="PlantUML Diagram"/>
+                    <pic:cNvPicPr>
+                      <a:picLocks noChangeAspect="1" noChangeArrowheads="1"/>
+                    </pic:cNvPicPr>
+                  </pic:nvPicPr>
+                  <pic:blipFill>
+                    <a:blip r:embed="rId26">
+                      <a:extLst>
+                        <a:ext uri="{28A0092B-C50C-407E-A947-70E740481C1C}">
+                          <a14:useLocalDpi xmlns:a14="http://schemas.microsoft.com/office/drawing/2010/main" val="0"/>
+                        </a:ext>
+                      </a:extLst>
+                    </a:blip>
+                    <a:srcRect/>
+                    <a:stretch>
+                      <a:fillRect/>
+                    </a:stretch>
+                  </pic:blipFill>
+                  <pic:spPr bwMode="auto">
+                    <a:xfrm>
+                      <a:off x="0" y="0"/>
+                      <a:ext cx="6645910" cy="2748915"/>
+                    </a:xfrm>
+                    <a:prstGeom prst="rect">
+                      <a:avLst/>
+                    </a:prstGeom>
+                    <a:noFill/>
+                    <a:ln>
+                      <a:noFill/>
+                    </a:ln>
+                  </pic:spPr>
+                </pic:pic>
+              </a:graphicData>
+            </a:graphic>
+          </wp:inline>
+        </w:drawing>
+      </w:r>
+    </w:p>
     <w:sectPr>
       <w:pgSz w:w="11906" w:h="16838"/>
       <w:pgMar w:top="720" w:right="720" w:bottom="720" w:left="720" w:header="708" w:footer="708" w:gutter="0"/>
@@ -1515,7 +1627,7 @@
         <v:path o:extrusionok="f" gradientshapeok="t" o:connecttype="rect"/>
         <o:lock v:ext="edit" aspectratio="t"/>
       </v:shapetype>
-      <v:shape id="_x0000_i1040" type="#_x0000_t75" style="width:12pt;height:12pt" o:bullet="t">
+      <v:shape id="_x0000_i1042" type="#_x0000_t75" style="width:11.8pt;height:11.8pt" o:bullet="t">
         <v:imagedata r:id="rId1" o:title="mso5BCF"/>
       </v:shape>
     </w:pict>

</xml_diff>